<commit_message>
Rectification placement piege dans Desert +CR
</commit_message>
<xml_diff>
--- a/DOC/CompteRendu.docx
+++ b/DOC/CompteRendu.docx
@@ -4146,7 +4146,7 @@
               </wp:anchor>
             </w:drawing>
           </mc:Choice>
-          <mc:Fallback xmlns:w16sdtdh="http://schemas.microsoft.com/office/word/2020/wordml/sdtdatahash" xmlns:w16="http://schemas.microsoft.com/office/word/2018/wordml" xmlns:w16cex="http://schemas.microsoft.com/office/word/2018/wordml/cex" xmlns:oel="http://schemas.microsoft.com/office/2019/extlst">
+          <mc:Fallback xmlns:oel="http://schemas.microsoft.com/office/2019/extlst" xmlns:w16cex="http://schemas.microsoft.com/office/word/2018/wordml/cex" xmlns:w16="http://schemas.microsoft.com/office/word/2018/wordml" xmlns:w16sdtdh="http://schemas.microsoft.com/office/word/2020/wordml/sdtdatahash">
             <w:pict>
               <v:shapetype w14:anchorId="4F78A9D2" id="_x0000_t13" coordsize="21600,21600" o:spt="13" adj="16200,5400" path="m@0,l@0@1,0@1,0@2@0@2@0,21600,21600,10800xe">
                 <v:stroke joinstyle="miter"/>
@@ -4429,7 +4429,7 @@
               </wp:anchor>
             </w:drawing>
           </mc:Choice>
-          <mc:Fallback xmlns:w16sdtdh="http://schemas.microsoft.com/office/word/2020/wordml/sdtdatahash" xmlns:w16="http://schemas.microsoft.com/office/word/2018/wordml" xmlns:w16cex="http://schemas.microsoft.com/office/word/2018/wordml/cex" xmlns:oel="http://schemas.microsoft.com/office/2019/extlst">
+          <mc:Fallback xmlns:oel="http://schemas.microsoft.com/office/2019/extlst" xmlns:w16cex="http://schemas.microsoft.com/office/word/2018/wordml/cex" xmlns:w16="http://schemas.microsoft.com/office/word/2018/wordml" xmlns:w16sdtdh="http://schemas.microsoft.com/office/word/2020/wordml/sdtdatahash">
             <w:pict>
               <v:shapetype w14:anchorId="55EA9F74" id="_x0000_t34" coordsize="21600,21600" o:spt="34" o:oned="t" adj="10800" path="m,l@0,0@0,21600,21600,21600e" filled="f">
                 <v:stroke joinstyle="miter"/>
@@ -4513,7 +4513,7 @@
               </wp:anchor>
             </w:drawing>
           </mc:Choice>
-          <mc:Fallback xmlns:w16sdtdh="http://schemas.microsoft.com/office/word/2020/wordml/sdtdatahash" xmlns:w16="http://schemas.microsoft.com/office/word/2018/wordml" xmlns:w16cex="http://schemas.microsoft.com/office/word/2018/wordml/cex" xmlns:oel="http://schemas.microsoft.com/office/2019/extlst">
+          <mc:Fallback xmlns:oel="http://schemas.microsoft.com/office/2019/extlst" xmlns:w16cex="http://schemas.microsoft.com/office/word/2018/wordml/cex" xmlns:w16="http://schemas.microsoft.com/office/word/2018/wordml" xmlns:w16sdtdh="http://schemas.microsoft.com/office/word/2020/wordml/sdtdatahash">
             <w:pict>
               <v:shape w14:anchorId="608A4257" id="Flèche : droite 16" o:spid="_x0000_s1026" type="#_x0000_t13" style="position:absolute;margin-left:107.95pt;margin-top:104.7pt;width:222.3pt;height:11.2pt;z-index:-251642880;visibility:visible;mso-wrap-style:square;mso-width-percent:0;mso-wrap-distance-left:9pt;mso-wrap-distance-top:0;mso-wrap-distance-right:9pt;mso-wrap-distance-bottom:0;mso-position-horizontal:absolute;mso-position-horizontal-relative:text;mso-position-vertical:absolute;mso-position-vertical-relative:text;mso-width-percent:0;mso-width-relative:margin;v-text-anchor:middle" o:gfxdata="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" adj="21057" fillcolor="#4472c4 [3204]" strokecolor="#1f3763 [1604]" strokeweight="1pt"/>
             </w:pict>
@@ -9354,10 +9354,12 @@
       <w:r>
         <w:t xml:space="preserve"> qui sert </w:t>
       </w:r>
+      <w:proofErr w:type="spellStart"/>
       <w:proofErr w:type="gramStart"/>
       <w:r>
         <w:t>a</w:t>
       </w:r>
+      <w:proofErr w:type="spellEnd"/>
       <w:proofErr w:type="gramEnd"/>
       <w:r>
         <w:t xml:space="preserve"> savoir si les </w:t>
@@ -9752,11 +9754,7 @@
       </w:r>
       <w:proofErr w:type="gramEnd"/>
       <w:r>
-        <w:t xml:space="preserve"> dans </w:t>
-      </w:r>
-      <w:proofErr w:type="spellStart"/>
-      <w:r>
-        <w:t>Game1.</w:t>
+        <w:t xml:space="preserve"> dans Game1.</w:t>
       </w:r>
     </w:p>
     <w:p>
@@ -9769,7 +9767,11 @@
         <w:jc w:val="both"/>
       </w:pPr>
       <w:r>
-        <w:t>_openingPortal</w:t>
+        <w:t>_</w:t>
+      </w:r>
+      <w:proofErr w:type="spellStart"/>
+      <w:r>
+        <w:t>openingPortal</w:t>
       </w:r>
       <w:proofErr w:type="spellEnd"/>
       <w:r>
@@ -10050,10 +10052,7 @@
         <w:t> :</w:t>
       </w:r>
       <w:r>
-        <w:t xml:space="preserve"> </w:t>
-      </w:r>
-      <w:r>
-        <w:t xml:space="preserve">c’est un objet de classe </w:t>
+        <w:t xml:space="preserve"> c’est un objet de classe </w:t>
       </w:r>
       <w:r>
         <w:rPr>
@@ -10083,10 +10082,7 @@
         <w:t> :</w:t>
       </w:r>
       <w:r>
-        <w:t xml:space="preserve"> </w:t>
-      </w:r>
-      <w:r>
-        <w:t xml:space="preserve">c’est un objet de classe </w:t>
+        <w:t xml:space="preserve"> c’est un objet de classe </w:t>
       </w:r>
       <w:r>
         <w:rPr>
@@ -10116,10 +10112,7 @@
         <w:t> :</w:t>
       </w:r>
       <w:r>
-        <w:t xml:space="preserve"> </w:t>
-      </w:r>
-      <w:r>
-        <w:t xml:space="preserve">c’est un objet de classe </w:t>
+        <w:t xml:space="preserve"> c’est un objet de classe </w:t>
       </w:r>
       <w:r>
         <w:rPr>
@@ -10345,13 +10338,7 @@
       </w:r>
       <w:proofErr w:type="spellEnd"/>
       <w:r>
-        <w:t xml:space="preserve"> qui permet de connaitre la hauteur de</w:t>
-      </w:r>
-      <w:r>
-        <w:t>s pièces</w:t>
-      </w:r>
-      <w:r>
-        <w:t>.</w:t>
+        <w:t xml:space="preserve"> qui permet de connaitre la hauteur des pièces.</w:t>
       </w:r>
     </w:p>
     <w:p>
@@ -10375,13 +10362,7 @@
       </w:r>
       <w:proofErr w:type="spellEnd"/>
       <w:r>
-        <w:t xml:space="preserve"> qui permet de connaitre la </w:t>
-      </w:r>
-      <w:r>
-        <w:t>largeur</w:t>
-      </w:r>
-      <w:r>
-        <w:t xml:space="preserve"> de la fenêtre.</w:t>
+        <w:t xml:space="preserve"> qui permet de connaitre la largeur de la fenêtre.</w:t>
       </w:r>
     </w:p>
     <w:p>
@@ -10410,19 +10391,7 @@
       </w:r>
       <w:proofErr w:type="spellEnd"/>
       <w:r>
-        <w:t xml:space="preserve"> qui permet de connaitre la </w:t>
-      </w:r>
-      <w:r>
-        <w:t>largeur</w:t>
-      </w:r>
-      <w:r>
-        <w:t xml:space="preserve"> de</w:t>
-      </w:r>
-      <w:r>
-        <w:t>s pièces</w:t>
-      </w:r>
-      <w:r>
-        <w:t>.</w:t>
+        <w:t xml:space="preserve"> qui permet de connaitre la largeur des pièces.</w:t>
       </w:r>
     </w:p>
     <w:p>
@@ -10445,10 +10414,7 @@
         <w:t> :</w:t>
       </w:r>
       <w:r>
-        <w:t xml:space="preserve"> c’est un objet </w:t>
-      </w:r>
-      <w:r>
-        <w:t xml:space="preserve">de classe </w:t>
+        <w:t xml:space="preserve"> c’est un objet de classe </w:t>
       </w:r>
       <w:proofErr w:type="spellStart"/>
       <w:r>
@@ -10456,13 +10422,7 @@
       </w:r>
       <w:proofErr w:type="spellEnd"/>
       <w:r>
-        <w:t xml:space="preserve"> qui permet de charger un son et de le jouer lorsque l’utilisateur récupère </w:t>
-      </w:r>
-      <w:r>
-        <w:t>tous les morceau de portail</w:t>
-      </w:r>
-      <w:r>
-        <w:t>.</w:t>
+        <w:t xml:space="preserve"> qui permet de charger un son et de le jouer lorsque l’utilisateur récupère tous les morceau de portail.</w:t>
       </w:r>
     </w:p>
     <w:p>
@@ -10565,8 +10525,6 @@
         <w:jc w:val="both"/>
       </w:pPr>
       <w:bookmarkStart w:id="12" w:name="_Toc124344786"/>
-      <w:bookmarkStart w:id="13" w:name="_GoBack"/>
-      <w:bookmarkEnd w:id="13"/>
       <w:r>
         <w:t>Présentation</w:t>
       </w:r>
@@ -10660,91 +10618,203 @@
       </w:r>
       <w:proofErr w:type="spellEnd"/>
       <w:r>
-        <w:t xml:space="preserve"> faisant le lien visuel entre Game1 et l</w:t>
-      </w:r>
-      <w:r>
-        <w:t>es</w:t>
-      </w:r>
-      <w:r>
-        <w:t xml:space="preserve"> classe</w:t>
-      </w:r>
-      <w:r>
-        <w:t>s</w:t>
+        <w:t xml:space="preserve"> faisant le lien visuel entre Game1 et les classes </w:t>
+      </w:r>
+      <w:proofErr w:type="spellStart"/>
+      <w:proofErr w:type="gramStart"/>
+      <w:r>
+        <w:t>GameScreen</w:t>
+      </w:r>
+      <w:proofErr w:type="spellEnd"/>
+      <w:r>
+        <w:t>  Menu</w:t>
+      </w:r>
+      <w:proofErr w:type="gramEnd"/>
+      <w:r>
+        <w:t xml:space="preserve"> et </w:t>
+      </w:r>
+      <w:proofErr w:type="spellStart"/>
+      <w:r>
+        <w:t>Desert</w:t>
+      </w:r>
+      <w:proofErr w:type="spellEnd"/>
+      <w:r>
+        <w:t xml:space="preserve"> ou Snow selon la parti lancer. Apparait lorsque le pingouin a perdu toute sa vie.</w:t>
+      </w:r>
+    </w:p>
+    <w:p>
+      <w:pPr>
+        <w:jc w:val="both"/>
+      </w:pPr>
+    </w:p>
+    <w:p>
+      <w:pPr>
+        <w:jc w:val="both"/>
+      </w:pPr>
+      <w:r>
+        <w:t>Elle contient 11 champs :</w:t>
+      </w:r>
+    </w:p>
+    <w:p>
+      <w:pPr>
+        <w:pStyle w:val="Paragraphedeliste"/>
+        <w:numPr>
+          <w:ilvl w:val="0"/>
+          <w:numId w:val="32"/>
+        </w:numPr>
+        <w:jc w:val="both"/>
+      </w:pPr>
+      <w:r>
+        <w:t>_</w:t>
+      </w:r>
+      <w:proofErr w:type="spellStart"/>
+      <w:r>
+        <w:t>mouseState</w:t>
+      </w:r>
+      <w:proofErr w:type="spellEnd"/>
+      <w:r>
+        <w:t> :</w:t>
       </w:r>
       <w:r>
         <w:t xml:space="preserve"> </w:t>
       </w:r>
+      <w:r>
+        <w:t xml:space="preserve">c’est un objet de classe </w:t>
+      </w:r>
+      <w:proofErr w:type="spellStart"/>
+      <w:r>
+        <w:t>MouseState</w:t>
+      </w:r>
+      <w:proofErr w:type="spellEnd"/>
+      <w:r>
+        <w:t xml:space="preserve"> qui permet de savoir l’état de la souris.</w:t>
+      </w:r>
+    </w:p>
+    <w:p>
+      <w:pPr>
+        <w:pStyle w:val="Paragraphedeliste"/>
+        <w:numPr>
+          <w:ilvl w:val="0"/>
+          <w:numId w:val="35"/>
+        </w:numPr>
+        <w:jc w:val="both"/>
+      </w:pPr>
+      <w:r>
+        <w:t>_</w:t>
+      </w:r>
+      <w:proofErr w:type="spellStart"/>
+      <w:r>
+        <w:t>myGame</w:t>
+      </w:r>
+      <w:proofErr w:type="spellEnd"/>
+      <w:r>
+        <w:t> :</w:t>
+      </w:r>
+      <w:r>
+        <w:t xml:space="preserve"> </w:t>
+      </w:r>
+      <w:r>
+        <w:t>c’est un objet de classe Game1 qui permet d’hériter des fonctions de Game1.</w:t>
+      </w:r>
+    </w:p>
+    <w:p>
+      <w:pPr>
+        <w:pStyle w:val="Paragraphedeliste"/>
+        <w:numPr>
+          <w:ilvl w:val="0"/>
+          <w:numId w:val="35"/>
+        </w:numPr>
+        <w:jc w:val="both"/>
+      </w:pPr>
+      <w:r>
+        <w:t xml:space="preserve">_pingouin : </w:t>
+      </w:r>
+      <w:r>
+        <w:rPr>
+          <w:noProof/>
+        </w:rPr>
+        <w:t>c’est un objet de classe Pingouin qui permet d’afficher un pingouin.</w:t>
+      </w:r>
+    </w:p>
+    <w:p>
+      <w:pPr>
+        <w:pStyle w:val="Paragraphedeliste"/>
+        <w:numPr>
+          <w:ilvl w:val="0"/>
+          <w:numId w:val="35"/>
+        </w:numPr>
+        <w:jc w:val="both"/>
+      </w:pPr>
+      <w:r>
+        <w:t>_</w:t>
+      </w:r>
+      <w:proofErr w:type="spellStart"/>
+      <w:r>
+        <w:t>policeGO</w:t>
+      </w:r>
+      <w:proofErr w:type="spellEnd"/>
+      <w:r>
+        <w:t> :</w:t>
+      </w:r>
+      <w:r>
+        <w:t xml:space="preserve"> c’est un objet de classe </w:t>
+      </w:r>
+      <w:proofErr w:type="spellStart"/>
+      <w:r>
+        <w:t>SpriteFont</w:t>
+      </w:r>
+      <w:proofErr w:type="spellEnd"/>
+      <w:r>
+        <w:t xml:space="preserve"> qui permet d’appliquer une police sur les textes à l’affichage.</w:t>
+      </w:r>
+    </w:p>
+    <w:p>
+      <w:pPr>
+        <w:pStyle w:val="Paragraphedeliste"/>
+        <w:numPr>
+          <w:ilvl w:val="0"/>
+          <w:numId w:val="35"/>
+        </w:numPr>
+        <w:jc w:val="both"/>
+      </w:pPr>
       <w:proofErr w:type="spellStart"/>
       <w:proofErr w:type="gramStart"/>
       <w:r>
-        <w:t>GameScreen</w:t>
-      </w:r>
-      <w:proofErr w:type="spellEnd"/>
-      <w:r>
-        <w:t xml:space="preserve">  </w:t>
-      </w:r>
-      <w:r>
-        <w:t>Menu</w:t>
-      </w:r>
+        <w:t>messageMenu</w:t>
+      </w:r>
+      <w:proofErr w:type="spellEnd"/>
       <w:proofErr w:type="gramEnd"/>
       <w:r>
-        <w:t xml:space="preserve"> et </w:t>
-      </w:r>
-      <w:proofErr w:type="spellStart"/>
-      <w:r>
-        <w:t>Desert</w:t>
-      </w:r>
-      <w:proofErr w:type="spellEnd"/>
-      <w:r>
-        <w:t xml:space="preserve"> ou Snow selon la parti lancer. Apparait lorsque le pingouin a perdu toute sa vie.</w:t>
-      </w:r>
-    </w:p>
-    <w:p>
-      <w:pPr>
-        <w:jc w:val="both"/>
-      </w:pPr>
-    </w:p>
-    <w:p>
-      <w:pPr>
-        <w:jc w:val="both"/>
-      </w:pPr>
-      <w:r>
-        <w:t>Elle contient 11 champs :</w:t>
-      </w:r>
-    </w:p>
-    <w:p>
-      <w:pPr>
-        <w:pStyle w:val="Paragraphedeliste"/>
-        <w:numPr>
-          <w:ilvl w:val="0"/>
-          <w:numId w:val="32"/>
-        </w:numPr>
-        <w:jc w:val="both"/>
-      </w:pPr>
-      <w:r>
-        <w:t>_</w:t>
-      </w:r>
-      <w:proofErr w:type="spellStart"/>
-      <w:r>
-        <w:t>mouseState</w:t>
-      </w:r>
-      <w:proofErr w:type="spellEnd"/>
-      <w:r>
         <w:t> :</w:t>
       </w:r>
       <w:r>
+        <w:t xml:space="preserve"> c’est un objet de classe string qui permet d’initialiser le texte à afficher.</w:t>
+      </w:r>
+    </w:p>
+    <w:p>
+      <w:pPr>
+        <w:pStyle w:val="Paragraphedeliste"/>
+        <w:numPr>
+          <w:ilvl w:val="0"/>
+          <w:numId w:val="35"/>
+        </w:numPr>
+        <w:jc w:val="both"/>
+      </w:pPr>
+      <w:proofErr w:type="spellStart"/>
+      <w:proofErr w:type="gramStart"/>
+      <w:r>
+        <w:t>messagePerdu</w:t>
+      </w:r>
+      <w:proofErr w:type="spellEnd"/>
+      <w:proofErr w:type="gramEnd"/>
+      <w:r>
+        <w:t> :</w:t>
+      </w:r>
+      <w:r>
         <w:t xml:space="preserve"> </w:t>
       </w:r>
       <w:r>
-        <w:t xml:space="preserve">c’est un objet de classe </w:t>
-      </w:r>
-      <w:proofErr w:type="spellStart"/>
-      <w:r>
-        <w:t>MouseState</w:t>
-      </w:r>
-      <w:proofErr w:type="spellEnd"/>
-      <w:r>
-        <w:t xml:space="preserve"> qui permet de savoir l’état de la souris.</w:t>
+        <w:t>c’est un objet de classe string qui permet d’initialiser le texte à afficher.</w:t>
       </w:r>
     </w:p>
     <w:p>
@@ -10756,14 +10826,13 @@
         </w:numPr>
         <w:jc w:val="both"/>
       </w:pPr>
-      <w:r>
-        <w:t>_</w:t>
-      </w:r>
-      <w:proofErr w:type="spellStart"/>
-      <w:r>
-        <w:t>myGame</w:t>
-      </w:r>
-      <w:proofErr w:type="spellEnd"/>
+      <w:proofErr w:type="spellStart"/>
+      <w:proofErr w:type="gramStart"/>
+      <w:r>
+        <w:t>messageRejouer</w:t>
+      </w:r>
+      <w:proofErr w:type="spellEnd"/>
+      <w:proofErr w:type="gramEnd"/>
       <w:r>
         <w:t> :</w:t>
       </w:r>
@@ -10771,7 +10840,7 @@
         <w:t xml:space="preserve"> </w:t>
       </w:r>
       <w:r>
-        <w:t>c’est un objet de classe Game1 qui permet d’hériter des fonctions de Game1.</w:t>
+        <w:t>c’est un objet de classe string qui permet d’initialiser le texte à afficher.</w:t>
       </w:r>
     </w:p>
     <w:p>
@@ -10783,14 +10852,23 @@
         </w:numPr>
         <w:jc w:val="both"/>
       </w:pPr>
-      <w:r>
-        <w:t xml:space="preserve">_pingouin : </w:t>
-      </w:r>
-      <w:r>
-        <w:rPr>
-          <w:noProof/>
-        </w:rPr>
-        <w:t>c’est un objet de classe Pingouin qui permet d’afficher un pingouin.</w:t>
+      <w:proofErr w:type="spellStart"/>
+      <w:proofErr w:type="gramStart"/>
+      <w:r>
+        <w:t>positionMesageMenu</w:t>
+      </w:r>
+      <w:proofErr w:type="spellEnd"/>
+      <w:proofErr w:type="gramEnd"/>
+      <w:r>
+        <w:t xml:space="preserve"> : c’est un objet de classe Vector2 qui permet d’initialiser la position de </w:t>
+      </w:r>
+      <w:proofErr w:type="spellStart"/>
+      <w:r>
+        <w:t>messageMenu</w:t>
+      </w:r>
+      <w:proofErr w:type="spellEnd"/>
+      <w:r>
+        <w:t>.</w:t>
       </w:r>
     </w:p>
     <w:p>
@@ -10802,27 +10880,23 @@
         </w:numPr>
         <w:jc w:val="both"/>
       </w:pPr>
-      <w:r>
-        <w:t>_</w:t>
-      </w:r>
-      <w:proofErr w:type="spellStart"/>
-      <w:r>
-        <w:t>policeGO</w:t>
-      </w:r>
-      <w:proofErr w:type="spellEnd"/>
-      <w:r>
-        <w:t> :</w:t>
-      </w:r>
-      <w:r>
-        <w:t xml:space="preserve"> c’est un objet de classe </w:t>
-      </w:r>
-      <w:proofErr w:type="spellStart"/>
-      <w:r>
-        <w:t>SpriteFont</w:t>
-      </w:r>
-      <w:proofErr w:type="spellEnd"/>
-      <w:r>
-        <w:t xml:space="preserve"> qui permet d’appliquer une police sur les textes à l’affichage.</w:t>
+      <w:proofErr w:type="spellStart"/>
+      <w:proofErr w:type="gramStart"/>
+      <w:r>
+        <w:t>positionMessagePerdu</w:t>
+      </w:r>
+      <w:proofErr w:type="spellEnd"/>
+      <w:proofErr w:type="gramEnd"/>
+      <w:r>
+        <w:t xml:space="preserve"> : c’est un objet de classe Vector2 qui permet d’initialiser la position de </w:t>
+      </w:r>
+      <w:proofErr w:type="spellStart"/>
+      <w:r>
+        <w:t>messagePerdu</w:t>
+      </w:r>
+      <w:proofErr w:type="spellEnd"/>
+      <w:r>
+        <w:t>.</w:t>
       </w:r>
     </w:p>
     <w:p>
@@ -10837,155 +10911,24 @@
       <w:proofErr w:type="spellStart"/>
       <w:proofErr w:type="gramStart"/>
       <w:r>
-        <w:t>messageMenu</w:t>
+        <w:t>positionMessageRejouer</w:t>
       </w:r>
       <w:proofErr w:type="spellEnd"/>
       <w:proofErr w:type="gramEnd"/>
       <w:r>
-        <w:t> :</w:t>
-      </w:r>
-      <w:r>
-        <w:t xml:space="preserve"> c’est un objet de classe string qui permet d’initialiser le texte à afficher.</w:t>
-      </w:r>
-    </w:p>
-    <w:p>
-      <w:pPr>
-        <w:pStyle w:val="Paragraphedeliste"/>
-        <w:numPr>
-          <w:ilvl w:val="0"/>
-          <w:numId w:val="35"/>
-        </w:numPr>
-        <w:jc w:val="both"/>
-      </w:pPr>
-      <w:proofErr w:type="spellStart"/>
-      <w:proofErr w:type="gramStart"/>
-      <w:r>
-        <w:t>messagePerdu</w:t>
-      </w:r>
-      <w:proofErr w:type="spellEnd"/>
-      <w:proofErr w:type="gramEnd"/>
-      <w:r>
-        <w:t> :</w:t>
-      </w:r>
-      <w:r>
-        <w:t xml:space="preserve"> </w:t>
-      </w:r>
-      <w:r>
-        <w:t>c’est un objet de classe string qui permet d’initialiser le texte à afficher.</w:t>
-      </w:r>
-    </w:p>
-    <w:p>
-      <w:pPr>
-        <w:pStyle w:val="Paragraphedeliste"/>
-        <w:numPr>
-          <w:ilvl w:val="0"/>
-          <w:numId w:val="35"/>
-        </w:numPr>
-        <w:jc w:val="both"/>
-      </w:pPr>
-      <w:proofErr w:type="spellStart"/>
-      <w:proofErr w:type="gramStart"/>
+        <w:t xml:space="preserve"> : c’est un objet de classe Vector2 qui permet d’initialiser la position de </w:t>
+      </w:r>
+      <w:proofErr w:type="spellStart"/>
       <w:r>
         <w:t>messageRejouer</w:t>
       </w:r>
       <w:proofErr w:type="spellEnd"/>
-      <w:proofErr w:type="gramEnd"/>
-      <w:r>
-        <w:t> :</w:t>
-      </w:r>
-      <w:r>
-        <w:t xml:space="preserve"> </w:t>
-      </w:r>
-      <w:r>
-        <w:t>c’est un objet de classe string qui permet d’initialiser le texte à afficher.</w:t>
-      </w:r>
-    </w:p>
-    <w:p>
-      <w:pPr>
-        <w:pStyle w:val="Paragraphedeliste"/>
-        <w:numPr>
-          <w:ilvl w:val="0"/>
-          <w:numId w:val="35"/>
-        </w:numPr>
-        <w:jc w:val="both"/>
-      </w:pPr>
-      <w:proofErr w:type="spellStart"/>
-      <w:proofErr w:type="gramStart"/>
-      <w:r>
-        <w:t>positionMesageMenu</w:t>
-      </w:r>
-      <w:proofErr w:type="spellEnd"/>
-      <w:proofErr w:type="gramEnd"/>
-      <w:r>
-        <w:t xml:space="preserve"> : c’est un objet de classe Vector2 qui permet d’initialiser la position de </w:t>
-      </w:r>
-      <w:proofErr w:type="spellStart"/>
-      <w:r>
-        <w:t>messageMenu</w:t>
-      </w:r>
-      <w:proofErr w:type="spellEnd"/>
       <w:r>
         <w:t>.</w:t>
       </w:r>
     </w:p>
     <w:p>
       <w:pPr>
-        <w:pStyle w:val="Paragraphedeliste"/>
-        <w:numPr>
-          <w:ilvl w:val="0"/>
-          <w:numId w:val="35"/>
-        </w:numPr>
-        <w:jc w:val="both"/>
-      </w:pPr>
-      <w:proofErr w:type="spellStart"/>
-      <w:proofErr w:type="gramStart"/>
-      <w:r>
-        <w:t>positionMessagePerdu</w:t>
-      </w:r>
-      <w:proofErr w:type="spellEnd"/>
-      <w:proofErr w:type="gramEnd"/>
-      <w:r>
-        <w:t xml:space="preserve"> : c’est un objet de classe Vector2 qui permet d’initialiser la position de </w:t>
-      </w:r>
-      <w:proofErr w:type="spellStart"/>
-      <w:r>
-        <w:t>messagePerdu</w:t>
-      </w:r>
-      <w:proofErr w:type="spellEnd"/>
-      <w:r>
-        <w:t>.</w:t>
-      </w:r>
-    </w:p>
-    <w:p>
-      <w:pPr>
-        <w:pStyle w:val="Paragraphedeliste"/>
-        <w:numPr>
-          <w:ilvl w:val="0"/>
-          <w:numId w:val="35"/>
-        </w:numPr>
-        <w:jc w:val="both"/>
-      </w:pPr>
-      <w:proofErr w:type="spellStart"/>
-      <w:proofErr w:type="gramStart"/>
-      <w:r>
-        <w:t>positionMessageRejouer</w:t>
-      </w:r>
-      <w:proofErr w:type="spellEnd"/>
-      <w:proofErr w:type="gramEnd"/>
-      <w:r>
-        <w:t xml:space="preserve"> : c’est un objet de classe Vector2 qui permet d’initialiser la position de </w:t>
-      </w:r>
-      <w:proofErr w:type="spellStart"/>
-      <w:r>
-        <w:t>messageRejouer</w:t>
-      </w:r>
-      <w:proofErr w:type="spellEnd"/>
-      <w:r>
-        <w:t>.</w:t>
-      </w:r>
-    </w:p>
-    <w:p>
-      <w:pPr>
         <w:ind w:left="360"/>
         <w:jc w:val="both"/>
       </w:pPr>
@@ -11012,14 +10955,14 @@
         <w:pStyle w:val="Titre2"/>
         <w:jc w:val="both"/>
       </w:pPr>
-      <w:bookmarkStart w:id="14" w:name="_Toc124344787"/>
+      <w:bookmarkStart w:id="13" w:name="_Toc124344787"/>
       <w:r>
         <w:t>Présentation</w:t>
       </w:r>
       <w:r>
         <w:t xml:space="preserve"> détaillé Win</w:t>
       </w:r>
-      <w:bookmarkEnd w:id="14"/>
+      <w:bookmarkEnd w:id="13"/>
     </w:p>
     <w:p>
       <w:r>
@@ -11101,13 +11044,7 @@
       </w:r>
       <w:proofErr w:type="spellEnd"/>
       <w:r>
-        <w:t> Menu</w:t>
-      </w:r>
-      <w:r>
-        <w:t xml:space="preserve"> et Snow s</w:t>
-      </w:r>
-      <w:r>
-        <w:t xml:space="preserve">i la partie lancer est </w:t>
+        <w:t xml:space="preserve"> Menu et Snow si la partie lancer est </w:t>
       </w:r>
       <w:proofErr w:type="spellStart"/>
       <w:r>
@@ -11115,10 +11052,7 @@
       </w:r>
       <w:proofErr w:type="spellEnd"/>
       <w:r>
-        <w:t xml:space="preserve">. Apparait lorsque </w:t>
-      </w:r>
-      <w:r>
-        <w:t>la partie a été remporter.</w:t>
+        <w:t>. Apparait lorsque la partie a été remporter.</w:t>
       </w:r>
     </w:p>
     <w:p/>
@@ -11145,10 +11079,7 @@
       </w:r>
       <w:proofErr w:type="spellEnd"/>
       <w:r>
-        <w:t xml:space="preserve"> : </w:t>
-      </w:r>
-      <w:r>
-        <w:t xml:space="preserve">c’est un objet de classe </w:t>
+        <w:t xml:space="preserve"> : c’est un objet de classe </w:t>
       </w:r>
       <w:proofErr w:type="spellStart"/>
       <w:r>
@@ -11306,86 +11237,85 @@
       </w:r>
       <w:proofErr w:type="spellStart"/>
       <w:r>
+        <w:t>messageGagner</w:t>
+      </w:r>
+      <w:proofErr w:type="spellEnd"/>
+      <w:r>
+        <w:t>.</w:t>
+      </w:r>
+    </w:p>
+    <w:p>
+      <w:pPr>
+        <w:pStyle w:val="Paragraphedeliste"/>
+        <w:numPr>
+          <w:ilvl w:val="0"/>
+          <w:numId w:val="35"/>
+        </w:numPr>
+        <w:jc w:val="both"/>
+      </w:pPr>
+      <w:proofErr w:type="spellStart"/>
+      <w:proofErr w:type="gramStart"/>
+      <w:r>
+        <w:t>positionMessage</w:t>
+      </w:r>
+      <w:r>
+        <w:t>Menu</w:t>
+      </w:r>
+      <w:proofErr w:type="spellEnd"/>
+      <w:proofErr w:type="gramEnd"/>
+      <w:r>
+        <w:t> :</w:t>
+      </w:r>
+      <w:r>
+        <w:t xml:space="preserve"> </w:t>
+      </w:r>
+      <w:r>
+        <w:t xml:space="preserve">c’est un objet de classe Vector2 qui permet d’initialiser la position de </w:t>
+      </w:r>
+      <w:proofErr w:type="spellStart"/>
+      <w:r>
+        <w:t>messageMenu</w:t>
+      </w:r>
+      <w:proofErr w:type="spellEnd"/>
+      <w:r>
+        <w:t>.</w:t>
+      </w:r>
+    </w:p>
+    <w:p>
+      <w:pPr>
+        <w:pStyle w:val="Paragraphedeliste"/>
+        <w:numPr>
+          <w:ilvl w:val="0"/>
+          <w:numId w:val="35"/>
+        </w:numPr>
+        <w:jc w:val="both"/>
+      </w:pPr>
+      <w:proofErr w:type="spellStart"/>
+      <w:proofErr w:type="gramStart"/>
+      <w:r>
+        <w:t>positionMessageNivSuiv</w:t>
+      </w:r>
+      <w:proofErr w:type="spellEnd"/>
+      <w:proofErr w:type="gramEnd"/>
+      <w:r>
+        <w:t> :</w:t>
+      </w:r>
+      <w:r>
+        <w:t xml:space="preserve"> </w:t>
+      </w:r>
+      <w:r>
+        <w:t xml:space="preserve">c’est un objet de classe Vector2 qui permet d’initialiser la position de </w:t>
+      </w:r>
+      <w:proofErr w:type="spellStart"/>
+      <w:r>
         <w:t>message</w:t>
       </w:r>
       <w:r>
-        <w:t>Gagner</w:t>
-      </w:r>
-      <w:proofErr w:type="spellEnd"/>
-      <w:r>
-        <w:t>.</w:t>
-      </w:r>
-    </w:p>
-    <w:p>
-      <w:pPr>
-        <w:pStyle w:val="Paragraphedeliste"/>
-        <w:numPr>
-          <w:ilvl w:val="0"/>
-          <w:numId w:val="35"/>
-        </w:numPr>
-        <w:jc w:val="both"/>
-      </w:pPr>
-      <w:proofErr w:type="spellStart"/>
-      <w:proofErr w:type="gramStart"/>
-      <w:r>
-        <w:t>positionMessage</w:t>
-      </w:r>
-      <w:r>
-        <w:t>Menu</w:t>
-      </w:r>
-      <w:proofErr w:type="spellEnd"/>
-      <w:proofErr w:type="gramEnd"/>
-      <w:r>
-        <w:t> :</w:t>
-      </w:r>
-      <w:r>
-        <w:t xml:space="preserve"> </w:t>
-      </w:r>
-      <w:r>
-        <w:t xml:space="preserve">c’est un objet de classe Vector2 qui permet d’initialiser la position de </w:t>
-      </w:r>
-      <w:proofErr w:type="spellStart"/>
-      <w:r>
-        <w:t>messageMenu</w:t>
-      </w:r>
-      <w:proofErr w:type="spellEnd"/>
-      <w:r>
-        <w:t>.</w:t>
-      </w:r>
-    </w:p>
-    <w:p>
-      <w:pPr>
-        <w:pStyle w:val="Paragraphedeliste"/>
-        <w:numPr>
-          <w:ilvl w:val="0"/>
-          <w:numId w:val="35"/>
-        </w:numPr>
-        <w:jc w:val="both"/>
-      </w:pPr>
-      <w:proofErr w:type="spellStart"/>
-      <w:proofErr w:type="gramStart"/>
-      <w:r>
-        <w:t>positionMessage</w:t>
-      </w:r>
-      <w:r>
         <w:t>NivSuiv</w:t>
       </w:r>
       <w:proofErr w:type="spellEnd"/>
-      <w:proofErr w:type="gramEnd"/>
-      <w:r>
-        <w:t> :</w:t>
-      </w:r>
-      <w:r>
-        <w:t xml:space="preserve"> </w:t>
-      </w:r>
-      <w:r>
-        <w:t>c’est un objet de classe Vector2 qui permet d’initialiser la position de message</w:t>
-      </w:r>
-      <w:r>
-        <w:t xml:space="preserve"> </w:t>
-      </w:r>
-      <w:r>
-        <w:t>.</w:t>
+      <w:r>
+        <w:t xml:space="preserve"> .</w:t>
       </w:r>
     </w:p>
     <w:p>
@@ -11404,14 +11334,14 @@
         <w:pStyle w:val="Titre2"/>
         <w:jc w:val="both"/>
       </w:pPr>
-      <w:bookmarkStart w:id="15" w:name="_Toc124344788"/>
+      <w:bookmarkStart w:id="14" w:name="_Toc124344788"/>
       <w:r>
         <w:t>Présentation</w:t>
       </w:r>
       <w:r>
         <w:t xml:space="preserve"> détaillé Pingouin</w:t>
       </w:r>
-      <w:bookmarkEnd w:id="15"/>
+      <w:bookmarkEnd w:id="14"/>
     </w:p>
     <w:p>
       <w:r>
@@ -12010,7 +11940,7 @@
         <w:pStyle w:val="Titre2"/>
         <w:jc w:val="both"/>
       </w:pPr>
-      <w:bookmarkStart w:id="16" w:name="_Toc124344789"/>
+      <w:bookmarkStart w:id="15" w:name="_Toc124344789"/>
       <w:r>
         <w:t>Présentation</w:t>
       </w:r>
@@ -12021,7 +11951,7 @@
       <w:r>
         <w:t>Snowball</w:t>
       </w:r>
-      <w:bookmarkEnd w:id="16"/>
+      <w:bookmarkEnd w:id="15"/>
       <w:proofErr w:type="spellEnd"/>
     </w:p>
     <w:p>
@@ -12420,7 +12350,7 @@
         <w:pStyle w:val="Titre2"/>
         <w:jc w:val="both"/>
       </w:pPr>
-      <w:bookmarkStart w:id="17" w:name="_Toc124344790"/>
+      <w:bookmarkStart w:id="16" w:name="_Toc124344790"/>
       <w:r>
         <w:t>Présentation</w:t>
       </w:r>
@@ -12434,7 +12364,7 @@
       <w:r>
         <w:t>MonstreVolant</w:t>
       </w:r>
-      <w:bookmarkEnd w:id="17"/>
+      <w:bookmarkEnd w:id="16"/>
       <w:proofErr w:type="spellEnd"/>
     </w:p>
     <w:p>
@@ -13025,7 +12955,7 @@
         <w:pStyle w:val="Titre2"/>
         <w:jc w:val="both"/>
       </w:pPr>
-      <w:bookmarkStart w:id="18" w:name="_Toc124344791"/>
+      <w:bookmarkStart w:id="17" w:name="_Toc124344791"/>
       <w:r>
         <w:t>Présentation</w:t>
       </w:r>
@@ -13036,7 +12966,7 @@
       <w:r>
         <w:t>MonstreRampant</w:t>
       </w:r>
-      <w:bookmarkEnd w:id="18"/>
+      <w:bookmarkEnd w:id="17"/>
       <w:proofErr w:type="spellEnd"/>
     </w:p>
     <w:p>
@@ -13535,14 +13465,14 @@
         <w:pStyle w:val="Titre2"/>
         <w:jc w:val="both"/>
       </w:pPr>
-      <w:bookmarkStart w:id="19" w:name="_Toc124344792"/>
+      <w:bookmarkStart w:id="18" w:name="_Toc124344792"/>
       <w:r>
         <w:t>Présentation</w:t>
       </w:r>
       <w:r>
         <w:t xml:space="preserve"> détaillé Trap</w:t>
       </w:r>
-      <w:bookmarkEnd w:id="19"/>
+      <w:bookmarkEnd w:id="18"/>
     </w:p>
     <w:p>
       <w:pPr>
@@ -13613,16 +13543,21 @@
     <w:p>
       <w:pPr>
         <w:jc w:val="both"/>
-        <w:rPr>
-          <w:color w:val="ED7D31" w:themeColor="accent2"/>
-        </w:rPr>
-      </w:pPr>
-      <w:r>
-        <w:rPr>
-          <w:color w:val="ED7D31" w:themeColor="accent2"/>
-        </w:rPr>
+      </w:pPr>
+      <w:r>
         <w:t>Trap :</w:t>
       </w:r>
+      <w:r>
+        <w:t xml:space="preserve"> classe permettant de </w:t>
+      </w:r>
+      <w:proofErr w:type="gramStart"/>
+      <w:r>
+        <w:t>créé</w:t>
+      </w:r>
+      <w:proofErr w:type="gramEnd"/>
+      <w:r>
+        <w:t xml:space="preserve"> et disposer des pièges.</w:t>
+      </w:r>
     </w:p>
     <w:p>
       <w:pPr>
@@ -13636,6 +13571,8 @@
       <w:r>
         <w:t>Elle contient 8 champs :</w:t>
       </w:r>
+      <w:bookmarkStart w:id="19" w:name="_GoBack"/>
+      <w:bookmarkEnd w:id="19"/>
     </w:p>
     <w:p>
       <w:pPr>
@@ -13645,19 +13582,16 @@
           <w:numId w:val="42"/>
         </w:numPr>
         <w:jc w:val="both"/>
-        <w:rPr>
-          <w:color w:val="ED7D31" w:themeColor="accent2"/>
-        </w:rPr>
       </w:pPr>
       <w:r>
         <w:t>_</w:t>
       </w:r>
       <w:r>
-        <w:rPr>
-          <w:color w:val="ED7D31" w:themeColor="accent2"/>
-        </w:rPr>
         <w:t>position :</w:t>
       </w:r>
+      <w:r>
+        <w:t xml:space="preserve"> c’est un objet de classe Vector2 qui permet de connaitre la position du piège.</w:t>
+      </w:r>
     </w:p>
     <w:p>
       <w:pPr>
@@ -13667,30 +13601,37 @@
           <w:numId w:val="42"/>
         </w:numPr>
         <w:jc w:val="both"/>
-        <w:rPr>
-          <w:color w:val="ED7D31" w:themeColor="accent2"/>
-        </w:rPr>
-      </w:pPr>
-      <w:r>
-        <w:rPr>
-          <w:color w:val="ED7D31" w:themeColor="accent2"/>
-        </w:rPr>
+      </w:pPr>
+      <w:r>
         <w:t>_</w:t>
       </w:r>
       <w:proofErr w:type="spellStart"/>
       <w:r>
-        <w:rPr>
-          <w:color w:val="ED7D31" w:themeColor="accent2"/>
-        </w:rPr>
         <w:t>sprite</w:t>
       </w:r>
       <w:proofErr w:type="spellEnd"/>
       <w:r>
-        <w:rPr>
-          <w:color w:val="ED7D31" w:themeColor="accent2"/>
-        </w:rPr>
         <w:t> :</w:t>
       </w:r>
+      <w:r>
+        <w:t xml:space="preserve"> c’est un objet de classe </w:t>
+      </w:r>
+      <w:proofErr w:type="spellStart"/>
+      <w:r>
+        <w:t>AnimatedSprite</w:t>
+      </w:r>
+      <w:proofErr w:type="spellEnd"/>
+      <w:r>
+        <w:t xml:space="preserve"> qui permet de charger un </w:t>
+      </w:r>
+      <w:proofErr w:type="spellStart"/>
+      <w:r>
+        <w:t>sprite</w:t>
+      </w:r>
+      <w:proofErr w:type="spellEnd"/>
+      <w:r>
+        <w:t xml:space="preserve"> pour le piège.</w:t>
+      </w:r>
     </w:p>
     <w:p>
       <w:pPr>
@@ -13720,6 +13661,26 @@
         </w:rPr>
         <w:t> :</w:t>
       </w:r>
+      <w:r>
+        <w:rPr>
+          <w:color w:val="ED7D31" w:themeColor="accent2"/>
+        </w:rPr>
+        <w:t xml:space="preserve"> c’est un objet de classe </w:t>
+      </w:r>
+      <w:proofErr w:type="spellStart"/>
+      <w:r>
+        <w:rPr>
+          <w:color w:val="ED7D31" w:themeColor="accent2"/>
+        </w:rPr>
+        <w:t>bool</w:t>
+      </w:r>
+      <w:proofErr w:type="spellEnd"/>
+      <w:r>
+        <w:rPr>
+          <w:color w:val="ED7D31" w:themeColor="accent2"/>
+        </w:rPr>
+        <w:t xml:space="preserve"> </w:t>
+      </w:r>
     </w:p>
     <w:p>
       <w:pPr>
@@ -13749,6 +13710,12 @@
         </w:rPr>
         <w:t> :</w:t>
       </w:r>
+      <w:r>
+        <w:rPr>
+          <w:color w:val="ED7D31" w:themeColor="accent2"/>
+        </w:rPr>
+        <w:t xml:space="preserve"> c’est un objet de classe double</w:t>
+      </w:r>
     </w:p>
     <w:p>
       <w:pPr>
@@ -13758,24 +13725,26 @@
           <w:numId w:val="42"/>
         </w:numPr>
         <w:jc w:val="both"/>
-        <w:rPr>
-          <w:color w:val="ED7D31" w:themeColor="accent2"/>
-        </w:rPr>
       </w:pPr>
       <w:proofErr w:type="gramStart"/>
       <w:r>
-        <w:rPr>
-          <w:color w:val="ED7D31" w:themeColor="accent2"/>
-        </w:rPr>
         <w:t>hauteur</w:t>
       </w:r>
       <w:proofErr w:type="gramEnd"/>
       <w:r>
-        <w:rPr>
-          <w:color w:val="ED7D31" w:themeColor="accent2"/>
-        </w:rPr>
         <w:t> :</w:t>
       </w:r>
+      <w:r>
+        <w:t xml:space="preserve"> c’est un objet de classe </w:t>
+      </w:r>
+      <w:proofErr w:type="spellStart"/>
+      <w:r>
+        <w:t>int</w:t>
+      </w:r>
+      <w:proofErr w:type="spellEnd"/>
+      <w:r>
+        <w:t xml:space="preserve"> qui permet de connaitre la hauteur du piège.</w:t>
+      </w:r>
     </w:p>
     <w:p>
       <w:pPr>
@@ -13785,24 +13754,41 @@
           <w:numId w:val="42"/>
         </w:numPr>
         <w:jc w:val="both"/>
-        <w:rPr>
-          <w:color w:val="ED7D31" w:themeColor="accent2"/>
-        </w:rPr>
       </w:pPr>
       <w:proofErr w:type="gramStart"/>
       <w:r>
-        <w:rPr>
-          <w:color w:val="ED7D31" w:themeColor="accent2"/>
-        </w:rPr>
         <w:t>largeur</w:t>
       </w:r>
       <w:proofErr w:type="gramEnd"/>
       <w:r>
-        <w:rPr>
-          <w:color w:val="ED7D31" w:themeColor="accent2"/>
-        </w:rPr>
         <w:t> :</w:t>
       </w:r>
+      <w:r>
+        <w:t xml:space="preserve"> </w:t>
+      </w:r>
+      <w:r>
+        <w:t xml:space="preserve">c’est un objet de classe </w:t>
+      </w:r>
+      <w:proofErr w:type="spellStart"/>
+      <w:r>
+        <w:t>int</w:t>
+      </w:r>
+      <w:proofErr w:type="spellEnd"/>
+      <w:r>
+        <w:t xml:space="preserve"> qui permet de connaitre la </w:t>
+      </w:r>
+      <w:r>
+        <w:t>largeur</w:t>
+      </w:r>
+      <w:r>
+        <w:t xml:space="preserve"> du </w:t>
+      </w:r>
+      <w:r>
+        <w:t>piège</w:t>
+      </w:r>
+      <w:r>
+        <w:t>.</w:t>
+      </w:r>
     </w:p>
     <w:p>
       <w:pPr>
@@ -13812,26 +13798,31 @@
           <w:numId w:val="42"/>
         </w:numPr>
         <w:jc w:val="both"/>
-        <w:rPr>
-          <w:color w:val="ED7D31" w:themeColor="accent2"/>
-        </w:rPr>
       </w:pPr>
       <w:proofErr w:type="spellStart"/>
       <w:proofErr w:type="gramStart"/>
       <w:r>
-        <w:rPr>
-          <w:color w:val="ED7D31" w:themeColor="accent2"/>
-        </w:rPr>
         <w:t>rectangleSprite</w:t>
       </w:r>
       <w:proofErr w:type="spellEnd"/>
       <w:proofErr w:type="gramEnd"/>
       <w:r>
-        <w:rPr>
-          <w:color w:val="ED7D31" w:themeColor="accent2"/>
-        </w:rPr>
         <w:t> :</w:t>
       </w:r>
+      <w:r>
+        <w:t xml:space="preserve"> c’est un objet de classe Rectangle qui permet de créé un rectangle du </w:t>
+      </w:r>
+      <w:proofErr w:type="spellStart"/>
+      <w:r>
+        <w:t>sprite</w:t>
+      </w:r>
+      <w:proofErr w:type="spellEnd"/>
+      <w:r>
+        <w:t xml:space="preserve"> afin de pouvoir gérer les collision</w:t>
+      </w:r>
+      <w:r>
+        <w:t>.</w:t>
+      </w:r>
     </w:p>
     <w:p>
       <w:pPr>
@@ -13841,25 +13832,33 @@
           <w:numId w:val="42"/>
         </w:numPr>
         <w:jc w:val="both"/>
-        <w:rPr>
-          <w:color w:val="ED7D31" w:themeColor="accent2"/>
-        </w:rPr>
       </w:pPr>
       <w:proofErr w:type="spellStart"/>
       <w:proofErr w:type="gramStart"/>
       <w:r>
-        <w:rPr>
-          <w:color w:val="ED7D31" w:themeColor="accent2"/>
-        </w:rPr>
         <w:t>trapType</w:t>
       </w:r>
       <w:proofErr w:type="spellEnd"/>
       <w:proofErr w:type="gramEnd"/>
       <w:r>
-        <w:rPr>
-          <w:color w:val="ED7D31" w:themeColor="accent2"/>
-        </w:rPr>
         <w:t> :</w:t>
+      </w:r>
+      <w:r>
+        <w:t xml:space="preserve"> c’est un objet de classe string qui permet de connaitre le type de piège</w:t>
+      </w:r>
+      <w:r>
+        <w:t xml:space="preserve"> et ainsi varié </w:t>
+      </w:r>
+      <w:proofErr w:type="spellStart"/>
+      <w:r>
+        <w:t>sa</w:t>
+      </w:r>
+      <w:proofErr w:type="spellEnd"/>
+      <w:r>
+        <w:t xml:space="preserve"> taille</w:t>
+      </w:r>
+      <w:r>
+        <w:t>.</w:t>
       </w:r>
     </w:p>
     <w:p>
@@ -13982,6 +13981,9 @@
       <w:r>
         <w:t> :</w:t>
       </w:r>
+      <w:r>
+        <w:t xml:space="preserve"> Classe servant à générer une récompense avec une taille, un état (récolté ou non avec 1 ou 0), un Sprite et une position.</w:t>
+      </w:r>
     </w:p>
     <w:p>
       <w:pPr>
@@ -15578,7 +15580,10 @@
       </w:r>
       <w:proofErr w:type="spellStart"/>
       <w:r>
-        <w:t>tiles</w:t>
+        <w:t>tile</w:t>
+      </w:r>
+      <w:r>
+        <w:t>d</w:t>
       </w:r>
       <w:proofErr w:type="spellEnd"/>
       <w:r>
@@ -15598,7 +15603,13 @@
       </w:r>
       <w:proofErr w:type="spellEnd"/>
       <w:r>
-        <w:t xml:space="preserve"> et avons effectuer plusieurs séries de teste afin de </w:t>
+        <w:t xml:space="preserve"> et avons effectuer plusieurs séries de teste</w:t>
+      </w:r>
+      <w:r>
+        <w:t>s</w:t>
+      </w:r>
+      <w:r>
+        <w:t xml:space="preserve"> afin de </w:t>
       </w:r>
       <w:proofErr w:type="gramStart"/>
       <w:r>
@@ -15624,13 +15635,23 @@
       <w:r>
         <w:t xml:space="preserve"> que nous avons par </w:t>
       </w:r>
-      <w:proofErr w:type="gramStart"/>
-      <w:r>
-        <w:t>la suites animé</w:t>
-      </w:r>
-      <w:proofErr w:type="gramEnd"/>
-      <w:r>
-        <w:t xml:space="preserve"> sans modifié les originaux trouvé sur itch.io.</w:t>
+      <w:r>
+        <w:t>la suite animée</w:t>
+      </w:r>
+      <w:r>
+        <w:t xml:space="preserve"> sans </w:t>
+      </w:r>
+      <w:r>
+        <w:t>modifier</w:t>
+      </w:r>
+      <w:r>
+        <w:t xml:space="preserve"> </w:t>
+      </w:r>
+      <w:r>
+        <w:t>les originaux trouvés</w:t>
+      </w:r>
+      <w:r>
+        <w:t xml:space="preserve"> sur itch.io.</w:t>
       </w:r>
     </w:p>
     <w:p>
@@ -16213,7 +16234,19 @@
               <w:rPr>
                 <w:rFonts w:ascii="Calibri" w:hAnsi="Calibri" w:cs="Calibri"/>
               </w:rPr>
-              <w:t>TilesMap</w:t>
+              <w:t>Tile</w:t>
+            </w:r>
+            <w:r>
+              <w:rPr>
+                <w:rFonts w:ascii="Calibri" w:hAnsi="Calibri" w:cs="Calibri"/>
+              </w:rPr>
+              <w:t>d</w:t>
+            </w:r>
+            <w:r>
+              <w:rPr>
+                <w:rFonts w:ascii="Calibri" w:hAnsi="Calibri" w:cs="Calibri"/>
+              </w:rPr>
+              <w:t>Map</w:t>
             </w:r>
             <w:proofErr w:type="spellEnd"/>
             <w:r>
@@ -16351,7 +16384,13 @@
               <w:rPr>
                 <w:rFonts w:ascii="Calibri" w:hAnsi="Calibri" w:cs="Calibri"/>
               </w:rPr>
-              <w:t>Tiles</w:t>
+              <w:t>Tile</w:t>
+            </w:r>
+            <w:r>
+              <w:rPr>
+                <w:rFonts w:ascii="Calibri" w:hAnsi="Calibri" w:cs="Calibri"/>
+              </w:rPr>
+              <w:t>d</w:t>
             </w:r>
             <w:r>
               <w:rPr>
@@ -17126,6 +17165,195 @@
                 <w:rFonts w:ascii="Calibri" w:hAnsi="Calibri" w:cs="Calibri"/>
               </w:rPr>
               <w:t>Non achevé</w:t>
+            </w:r>
+          </w:p>
+        </w:tc>
+      </w:tr>
+      <w:tr>
+        <w:tc>
+          <w:tcPr>
+            <w:tcW w:w="2681" w:type="dxa"/>
+            <w:shd w:val="clear" w:color="auto" w:fill="auto"/>
+          </w:tcPr>
+          <w:p>
+            <w:pPr>
+              <w:jc w:val="both"/>
+              <w:rPr>
+                <w:rFonts w:ascii="Calibri" w:hAnsi="Calibri" w:cs="Calibri"/>
+              </w:rPr>
+            </w:pPr>
+            <w:proofErr w:type="spellStart"/>
+            <w:r>
+              <w:rPr>
+                <w:rFonts w:ascii="Calibri" w:hAnsi="Calibri" w:cs="Calibri"/>
+              </w:rPr>
+              <w:t>Sauthier</w:t>
+            </w:r>
+            <w:proofErr w:type="spellEnd"/>
+          </w:p>
+        </w:tc>
+        <w:tc>
+          <w:tcPr>
+            <w:tcW w:w="3069" w:type="dxa"/>
+            <w:shd w:val="clear" w:color="auto" w:fill="auto"/>
+          </w:tcPr>
+          <w:p>
+            <w:pPr>
+              <w:jc w:val="both"/>
+              <w:rPr>
+                <w:rFonts w:ascii="Calibri" w:hAnsi="Calibri" w:cs="Calibri"/>
+              </w:rPr>
+            </w:pPr>
+            <w:proofErr w:type="spellStart"/>
+            <w:r>
+              <w:rPr>
+                <w:rFonts w:ascii="Calibri" w:hAnsi="Calibri" w:cs="Calibri"/>
+              </w:rPr>
+              <w:t>GameManager</w:t>
+            </w:r>
+            <w:proofErr w:type="spellEnd"/>
+          </w:p>
+        </w:tc>
+        <w:tc>
+          <w:tcPr>
+            <w:tcW w:w="2897" w:type="dxa"/>
+          </w:tcPr>
+          <w:p>
+            <w:pPr>
+              <w:jc w:val="both"/>
+              <w:rPr>
+                <w:rFonts w:ascii="Calibri" w:hAnsi="Calibri" w:cs="Calibri"/>
+              </w:rPr>
+            </w:pPr>
+            <w:r>
+              <w:rPr>
+                <w:rFonts w:ascii="Calibri" w:hAnsi="Calibri" w:cs="Calibri"/>
+              </w:rPr>
+              <w:t>OK</w:t>
+            </w:r>
+          </w:p>
+        </w:tc>
+      </w:tr>
+      <w:tr>
+        <w:tc>
+          <w:tcPr>
+            <w:tcW w:w="2681" w:type="dxa"/>
+            <w:shd w:val="clear" w:color="auto" w:fill="auto"/>
+          </w:tcPr>
+          <w:p>
+            <w:pPr>
+              <w:jc w:val="both"/>
+              <w:rPr>
+                <w:rFonts w:ascii="Calibri" w:hAnsi="Calibri" w:cs="Calibri"/>
+              </w:rPr>
+            </w:pPr>
+            <w:proofErr w:type="spellStart"/>
+            <w:r>
+              <w:rPr>
+                <w:rFonts w:ascii="Calibri" w:hAnsi="Calibri" w:cs="Calibri"/>
+              </w:rPr>
+              <w:t>Sauthier</w:t>
+            </w:r>
+            <w:proofErr w:type="spellEnd"/>
+          </w:p>
+        </w:tc>
+        <w:tc>
+          <w:tcPr>
+            <w:tcW w:w="3069" w:type="dxa"/>
+            <w:shd w:val="clear" w:color="auto" w:fill="auto"/>
+          </w:tcPr>
+          <w:p>
+            <w:pPr>
+              <w:jc w:val="both"/>
+              <w:rPr>
+                <w:rFonts w:ascii="Calibri" w:hAnsi="Calibri" w:cs="Calibri"/>
+              </w:rPr>
+            </w:pPr>
+            <w:r>
+              <w:rPr>
+                <w:rFonts w:ascii="Calibri" w:hAnsi="Calibri" w:cs="Calibri"/>
+              </w:rPr>
+              <w:t>Collision</w:t>
+            </w:r>
+          </w:p>
+        </w:tc>
+        <w:tc>
+          <w:tcPr>
+            <w:tcW w:w="2897" w:type="dxa"/>
+          </w:tcPr>
+          <w:p>
+            <w:pPr>
+              <w:jc w:val="both"/>
+              <w:rPr>
+                <w:rFonts w:ascii="Calibri" w:hAnsi="Calibri" w:cs="Calibri"/>
+              </w:rPr>
+            </w:pPr>
+            <w:r>
+              <w:rPr>
+                <w:rFonts w:ascii="Calibri" w:hAnsi="Calibri" w:cs="Calibri"/>
+              </w:rPr>
+              <w:t>OK</w:t>
+            </w:r>
+          </w:p>
+        </w:tc>
+      </w:tr>
+      <w:tr>
+        <w:tc>
+          <w:tcPr>
+            <w:tcW w:w="2681" w:type="dxa"/>
+            <w:shd w:val="clear" w:color="auto" w:fill="auto"/>
+          </w:tcPr>
+          <w:p>
+            <w:pPr>
+              <w:jc w:val="both"/>
+              <w:rPr>
+                <w:rFonts w:ascii="Calibri" w:hAnsi="Calibri" w:cs="Calibri"/>
+              </w:rPr>
+            </w:pPr>
+            <w:r>
+              <w:rPr>
+                <w:rFonts w:ascii="Calibri" w:hAnsi="Calibri" w:cs="Calibri"/>
+              </w:rPr>
+              <w:t>Clerc-Renaud</w:t>
+            </w:r>
+          </w:p>
+        </w:tc>
+        <w:tc>
+          <w:tcPr>
+            <w:tcW w:w="3069" w:type="dxa"/>
+            <w:shd w:val="clear" w:color="auto" w:fill="auto"/>
+          </w:tcPr>
+          <w:p>
+            <w:pPr>
+              <w:jc w:val="both"/>
+              <w:rPr>
+                <w:rFonts w:ascii="Calibri" w:hAnsi="Calibri" w:cs="Calibri"/>
+              </w:rPr>
+            </w:pPr>
+            <w:r>
+              <w:rPr>
+                <w:rFonts w:ascii="Calibri" w:hAnsi="Calibri" w:cs="Calibri"/>
+              </w:rPr>
+              <w:t>Camera</w:t>
+            </w:r>
+          </w:p>
+        </w:tc>
+        <w:tc>
+          <w:tcPr>
+            <w:tcW w:w="2897" w:type="dxa"/>
+          </w:tcPr>
+          <w:p>
+            <w:pPr>
+              <w:jc w:val="both"/>
+              <w:rPr>
+                <w:rFonts w:ascii="Calibri" w:hAnsi="Calibri" w:cs="Calibri"/>
+              </w:rPr>
+            </w:pPr>
+            <w:r>
+              <w:rPr>
+                <w:rFonts w:ascii="Calibri" w:hAnsi="Calibri" w:cs="Calibri"/>
+              </w:rPr>
+              <w:t>OK</w:t>
             </w:r>
           </w:p>
         </w:tc>
@@ -17216,135 +17444,6 @@
           </w:p>
         </w:tc>
       </w:tr>
-      <w:tr>
-        <w:tc>
-          <w:tcPr>
-            <w:tcW w:w="2681" w:type="dxa"/>
-            <w:shd w:val="clear" w:color="auto" w:fill="auto"/>
-          </w:tcPr>
-          <w:p>
-            <w:pPr>
-              <w:jc w:val="both"/>
-              <w:rPr>
-                <w:rFonts w:ascii="Calibri" w:hAnsi="Calibri" w:cs="Calibri"/>
-              </w:rPr>
-            </w:pPr>
-          </w:p>
-        </w:tc>
-        <w:tc>
-          <w:tcPr>
-            <w:tcW w:w="3069" w:type="dxa"/>
-            <w:shd w:val="clear" w:color="auto" w:fill="auto"/>
-          </w:tcPr>
-          <w:p>
-            <w:pPr>
-              <w:jc w:val="both"/>
-              <w:rPr>
-                <w:rFonts w:ascii="Calibri" w:hAnsi="Calibri" w:cs="Calibri"/>
-              </w:rPr>
-            </w:pPr>
-          </w:p>
-        </w:tc>
-        <w:tc>
-          <w:tcPr>
-            <w:tcW w:w="2897" w:type="dxa"/>
-          </w:tcPr>
-          <w:p>
-            <w:pPr>
-              <w:jc w:val="both"/>
-              <w:rPr>
-                <w:rFonts w:ascii="Calibri" w:hAnsi="Calibri" w:cs="Calibri"/>
-              </w:rPr>
-            </w:pPr>
-          </w:p>
-        </w:tc>
-      </w:tr>
-      <w:tr>
-        <w:tc>
-          <w:tcPr>
-            <w:tcW w:w="2681" w:type="dxa"/>
-            <w:shd w:val="clear" w:color="auto" w:fill="auto"/>
-          </w:tcPr>
-          <w:p>
-            <w:pPr>
-              <w:jc w:val="both"/>
-              <w:rPr>
-                <w:rFonts w:ascii="Calibri" w:hAnsi="Calibri" w:cs="Calibri"/>
-              </w:rPr>
-            </w:pPr>
-          </w:p>
-        </w:tc>
-        <w:tc>
-          <w:tcPr>
-            <w:tcW w:w="3069" w:type="dxa"/>
-            <w:shd w:val="clear" w:color="auto" w:fill="auto"/>
-          </w:tcPr>
-          <w:p>
-            <w:pPr>
-              <w:jc w:val="both"/>
-              <w:rPr>
-                <w:rFonts w:ascii="Calibri" w:hAnsi="Calibri" w:cs="Calibri"/>
-              </w:rPr>
-            </w:pPr>
-          </w:p>
-        </w:tc>
-        <w:tc>
-          <w:tcPr>
-            <w:tcW w:w="2897" w:type="dxa"/>
-          </w:tcPr>
-          <w:p>
-            <w:pPr>
-              <w:jc w:val="both"/>
-              <w:rPr>
-                <w:rFonts w:ascii="Calibri" w:hAnsi="Calibri" w:cs="Calibri"/>
-              </w:rPr>
-            </w:pPr>
-          </w:p>
-        </w:tc>
-      </w:tr>
-      <w:tr>
-        <w:tc>
-          <w:tcPr>
-            <w:tcW w:w="2681" w:type="dxa"/>
-            <w:shd w:val="clear" w:color="auto" w:fill="auto"/>
-          </w:tcPr>
-          <w:p>
-            <w:pPr>
-              <w:jc w:val="both"/>
-              <w:rPr>
-                <w:rFonts w:ascii="Calibri" w:hAnsi="Calibri" w:cs="Calibri"/>
-              </w:rPr>
-            </w:pPr>
-          </w:p>
-        </w:tc>
-        <w:tc>
-          <w:tcPr>
-            <w:tcW w:w="3069" w:type="dxa"/>
-            <w:shd w:val="clear" w:color="auto" w:fill="auto"/>
-          </w:tcPr>
-          <w:p>
-            <w:pPr>
-              <w:jc w:val="both"/>
-              <w:rPr>
-                <w:rFonts w:ascii="Calibri" w:hAnsi="Calibri" w:cs="Calibri"/>
-              </w:rPr>
-            </w:pPr>
-          </w:p>
-        </w:tc>
-        <w:tc>
-          <w:tcPr>
-            <w:tcW w:w="2897" w:type="dxa"/>
-          </w:tcPr>
-          <w:p>
-            <w:pPr>
-              <w:jc w:val="both"/>
-              <w:rPr>
-                <w:rFonts w:ascii="Calibri" w:hAnsi="Calibri" w:cs="Calibri"/>
-              </w:rPr>
-            </w:pPr>
-          </w:p>
-        </w:tc>
-      </w:tr>
     </w:tbl>
     <w:p>
       <w:pPr>
@@ -17394,23 +17493,31 @@
         <w:jc w:val="both"/>
         <w:rPr>
           <w:rFonts w:ascii="Calibri" w:hAnsi="Calibri" w:cs="Calibri"/>
+          <w:i/>
+          <w:color w:val="FF0000"/>
         </w:rPr>
       </w:pPr>
       <w:r>
         <w:rPr>
           <w:rFonts w:ascii="Calibri" w:hAnsi="Calibri" w:cs="Calibri"/>
+          <w:i/>
+          <w:color w:val="FF0000"/>
         </w:rPr>
         <w:t>A l’aide des outils de diagnostiques : vous prendrez quelques mesures (captures écrans) </w:t>
       </w:r>
       <w:r>
         <w:rPr>
           <w:rFonts w:ascii="Calibri" w:hAnsi="Calibri" w:cs="Calibri"/>
+          <w:i/>
+          <w:color w:val="FF0000"/>
         </w:rPr>
         <w:t>à des moments clefs de votre jeu de l’</w:t>
       </w:r>
       <w:r>
         <w:rPr>
           <w:rFonts w:ascii="Calibri" w:hAnsi="Calibri" w:cs="Calibri"/>
+          <w:i/>
+          <w:color w:val="FF0000"/>
         </w:rPr>
         <w:t xml:space="preserve">utilisation de la mémoire et du </w:t>
       </w:r>
@@ -17418,12 +17525,16 @@
       <w:r>
         <w:rPr>
           <w:rFonts w:ascii="Calibri" w:hAnsi="Calibri" w:cs="Calibri"/>
+          <w:i/>
+          <w:color w:val="FF0000"/>
         </w:rPr>
         <w:t xml:space="preserve">processeur </w:t>
       </w:r>
       <w:r>
         <w:rPr>
           <w:rFonts w:ascii="Calibri" w:hAnsi="Calibri" w:cs="Calibri"/>
+          <w:i/>
+          <w:color w:val="FF0000"/>
         </w:rPr>
         <w:t>.</w:t>
       </w:r>
@@ -17431,6 +17542,8 @@
       <w:r>
         <w:rPr>
           <w:rFonts w:ascii="Calibri" w:hAnsi="Calibri" w:cs="Calibri"/>
+          <w:i/>
+          <w:color w:val="FF0000"/>
         </w:rPr>
         <w:t xml:space="preserve"> Vous commenterez bien évidemment les moments choisis et les mesures.</w:t>
       </w:r>
@@ -24166,7 +24279,7 @@
 </file>
 
 <file path=customXml/itemProps1.xml><?xml version="1.0" encoding="utf-8"?>
-<ds:datastoreItem xmlns:ds="http://schemas.openxmlformats.org/officeDocument/2006/customXml" ds:itemID="{41D1FED4-B288-4CB3-AD81-47DE878061F2}">
+<ds:datastoreItem xmlns:ds="http://schemas.openxmlformats.org/officeDocument/2006/customXml" ds:itemID="{5C4A7140-9824-4250-8D05-4F2116E08F0B}">
   <ds:schemaRefs>
     <ds:schemaRef ds:uri="http://schemas.openxmlformats.org/officeDocument/2006/bibliography"/>
   </ds:schemaRefs>

</xml_diff>